<commit_message>
Comments added to Feature List.docx
Signed-off-by: Mike Beaton <Mikebert4@gmail.com>
</commit_message>
<xml_diff>
--- a/Development Docs/Feature List.docx
+++ b/Development Docs/Feature List.docx
@@ -35,6 +35,7 @@
         </w:numPr>
         <w:jc w:val="both"/>
       </w:pPr>
+      <w:commentRangeStart w:id="0"/>
       <w:r>
         <w:t xml:space="preserve">New </w:t>
       </w:r>
@@ -43,6 +44,13 @@
       </w:r>
       <w:r>
         <w:t>ations sign up online</w:t>
+      </w:r>
+      <w:commentRangeEnd w:id="0"/>
+      <w:r>
+        <w:rPr>
+          <w:rStyle w:val="CommentReference"/>
+        </w:rPr>
+        <w:commentReference w:id="0"/>
       </w:r>
     </w:p>
     <w:p>
@@ -54,8 +62,16 @@
         </w:numPr>
         <w:jc w:val="both"/>
       </w:pPr>
+      <w:commentRangeStart w:id="1"/>
       <w:r>
         <w:t>Add basic branding (logo)</w:t>
+      </w:r>
+      <w:commentRangeEnd w:id="1"/>
+      <w:r>
+        <w:rPr>
+          <w:rStyle w:val="CommentReference"/>
+        </w:rPr>
+        <w:commentReference w:id="1"/>
       </w:r>
     </w:p>
     <w:p>
@@ -86,6 +102,7 @@
         </w:numPr>
         <w:jc w:val="both"/>
       </w:pPr>
+      <w:commentRangeStart w:id="2"/>
       <w:r>
         <w:t xml:space="preserve">Step by step instructions, including information about </w:t>
       </w:r>
@@ -94,6 +111,13 @@
       </w:r>
       <w:r>
         <w:t xml:space="preserve"> fees and charity status</w:t>
+      </w:r>
+      <w:commentRangeEnd w:id="2"/>
+      <w:r>
+        <w:rPr>
+          <w:rStyle w:val="CommentReference"/>
+        </w:rPr>
+        <w:commentReference w:id="2"/>
       </w:r>
     </w:p>
     <w:p>
@@ -131,8 +155,19 @@
         </w:numPr>
         <w:jc w:val="both"/>
       </w:pPr>
-      <w:r>
-        <w:t>Event name and blurb, plus image.</w:t>
+      <w:commentRangeStart w:id="3"/>
+      <w:r>
+        <w:t>Event name and blurb, plus image</w:t>
+      </w:r>
+      <w:commentRangeEnd w:id="3"/>
+      <w:r>
+        <w:rPr>
+          <w:rStyle w:val="CommentReference"/>
+        </w:rPr>
+        <w:commentReference w:id="3"/>
+      </w:r>
+      <w:r>
+        <w:t>.</w:t>
       </w:r>
     </w:p>
     <w:p>
@@ -158,7 +193,7 @@
         <w:jc w:val="both"/>
       </w:pPr>
       <w:r>
-        <w:t>prices (including concession rates and optional separate price bands) – option to change from default organisation values</w:t>
+        <w:t xml:space="preserve">build plan of seating within venue </w:t>
       </w:r>
     </w:p>
     <w:p>
@@ -171,7 +206,7 @@
         <w:jc w:val="both"/>
       </w:pPr>
       <w:r>
-        <w:t>opening and closing date for sales</w:t>
+        <w:t>prices (including concession rates and optional separate price bands) – option to change from default organisation values</w:t>
       </w:r>
     </w:p>
     <w:p>
@@ -184,7 +219,7 @@
         <w:jc w:val="both"/>
       </w:pPr>
       <w:r>
-        <w:t>number of tickets available</w:t>
+        <w:t>opening and closing date for sales</w:t>
       </w:r>
     </w:p>
     <w:p>
@@ -197,7 +232,7 @@
         <w:jc w:val="both"/>
       </w:pPr>
       <w:r>
-        <w:t>booking fee</w:t>
+        <w:t>number of tickets available</w:t>
       </w:r>
     </w:p>
     <w:p>
@@ -210,6 +245,19 @@
         <w:jc w:val="both"/>
       </w:pPr>
       <w:r>
+        <w:t>booking fee</w:t>
+      </w:r>
+    </w:p>
+    <w:p>
+      <w:pPr>
+        <w:pStyle w:val="ListParagraph"/>
+        <w:numPr>
+          <w:ilvl w:val="1"/>
+          <w:numId w:val="2"/>
+        </w:numPr>
+        <w:jc w:val="both"/>
+      </w:pPr>
+      <w:r>
         <w:t>Ticket delivery options: collect on door, e-ticket, post ticket (postage fee if appropriate).</w:t>
       </w:r>
     </w:p>
@@ -222,6 +270,7 @@
         </w:numPr>
         <w:jc w:val="both"/>
       </w:pPr>
+      <w:commentRangeStart w:id="4"/>
       <w:r>
         <w:t>Present options for our fees; make transparent how much of the total transaction value the organisation keeps</w:t>
       </w:r>
@@ -249,7 +298,17 @@
         <w:t>). Let organisation make inform</w:t>
       </w:r>
       <w:r>
-        <w:t>ed decisions about booking fees.</w:t>
+        <w:t>ed decisions about booking fees</w:t>
+      </w:r>
+      <w:commentRangeEnd w:id="4"/>
+      <w:r>
+        <w:rPr>
+          <w:rStyle w:val="CommentReference"/>
+        </w:rPr>
+        <w:commentReference w:id="4"/>
+      </w:r>
+      <w:r>
+        <w:t>.</w:t>
       </w:r>
     </w:p>
     <w:p>
@@ -261,6 +320,7 @@
         </w:numPr>
         <w:jc w:val="both"/>
       </w:pPr>
+      <w:commentRangeStart w:id="5"/>
       <w:r>
         <w:t>Code for pasting into own website. All operations assume non-tech-savvy</w:t>
       </w:r>
@@ -270,13 +330,36 @@
       <w:r>
         <w:t>.</w:t>
       </w:r>
+      <w:commentRangeEnd w:id="5"/>
+      <w:r>
+        <w:rPr>
+          <w:rStyle w:val="CommentReference"/>
+        </w:rPr>
+        <w:commentReference w:id="5"/>
+      </w:r>
     </w:p>
     <w:p>
       <w:pPr>
         <w:pStyle w:val="Heading2"/>
       </w:pPr>
-      <w:r>
-        <w:t>Results handling</w:t>
+      <w:commentRangeStart w:id="6"/>
+      <w:r>
+        <w:t>Results</w:t>
+      </w:r>
+      <w:commentRangeEnd w:id="6"/>
+      <w:r>
+        <w:rPr>
+          <w:rStyle w:val="CommentReference"/>
+          <w:rFonts w:asciiTheme="minorHAnsi" w:eastAsiaTheme="minorEastAsia" w:hAnsiTheme="minorHAnsi"/>
+          <w:b w:val="0"/>
+          <w:bCs w:val="0"/>
+          <w:i w:val="0"/>
+          <w:iCs w:val="0"/>
+        </w:rPr>
+        <w:commentReference w:id="6"/>
+      </w:r>
+      <w:r>
+        <w:t xml:space="preserve"> handling</w:t>
       </w:r>
     </w:p>
     <w:p>
@@ -323,16 +406,9 @@
           <w:numId w:val="3"/>
         </w:numPr>
       </w:pPr>
-      <w:r>
-        <w:t>Optional stats module? (</w:t>
-      </w:r>
-      <w:proofErr w:type="gramStart"/>
-      <w:r>
-        <w:t>at</w:t>
-      </w:r>
-      <w:proofErr w:type="gramEnd"/>
-      <w:r>
-        <w:t xml:space="preserve"> additional cost?)</w:t>
+      <w:commentRangeStart w:id="7"/>
+      <w:r>
+        <w:t>Optional stats module? (at additional cost?)</w:t>
       </w:r>
     </w:p>
     <w:p>
@@ -383,6 +459,7 @@
         <w:t>Location map?</w:t>
       </w:r>
     </w:p>
+    <w:commentRangeEnd w:id="7"/>
     <w:p>
       <w:pPr>
         <w:pStyle w:val="ListParagraph"/>
@@ -392,7 +469,21 @@
         </w:numPr>
       </w:pPr>
       <w:r>
+        <w:rPr>
+          <w:rStyle w:val="CommentReference"/>
+        </w:rPr>
+        <w:commentReference w:id="7"/>
+      </w:r>
+      <w:commentRangeStart w:id="8"/>
+      <w:r>
         <w:t>Email all customers?</w:t>
+      </w:r>
+      <w:commentRangeEnd w:id="8"/>
+      <w:r>
+        <w:rPr>
+          <w:rStyle w:val="CommentReference"/>
+        </w:rPr>
+        <w:commentReference w:id="8"/>
       </w:r>
     </w:p>
     <w:p>
@@ -411,8 +502,26 @@
       <w:pPr>
         <w:pStyle w:val="Heading1"/>
       </w:pPr>
-      <w:r>
-        <w:t>Customer Interface</w:t>
+      <w:commentRangeStart w:id="9"/>
+      <w:r>
+        <w:t>Ticket Buyer</w:t>
+      </w:r>
+      <w:r>
+        <w:t xml:space="preserve"> </w:t>
+      </w:r>
+      <w:commentRangeEnd w:id="9"/>
+      <w:r>
+        <w:rPr>
+          <w:rStyle w:val="CommentReference"/>
+          <w:rFonts w:asciiTheme="minorHAnsi" w:eastAsiaTheme="minorEastAsia" w:hAnsiTheme="minorHAnsi"/>
+          <w:b w:val="0"/>
+          <w:bCs w:val="0"/>
+          <w:kern w:val="0"/>
+        </w:rPr>
+        <w:commentReference w:id="9"/>
+      </w:r>
+      <w:r>
+        <w:t>Interface</w:t>
       </w:r>
     </w:p>
     <w:p>
@@ -424,7 +533,21 @@
         </w:numPr>
       </w:pPr>
       <w:r>
-        <w:t>View event page(s) with organisation branding (our branding minimal)</w:t>
+        <w:t>View event page(s) with organisation branding (</w:t>
+      </w:r>
+      <w:commentRangeStart w:id="10"/>
+      <w:r>
+        <w:t>our branding minimal</w:t>
+      </w:r>
+      <w:commentRangeEnd w:id="10"/>
+      <w:r>
+        <w:rPr>
+          <w:rStyle w:val="CommentReference"/>
+        </w:rPr>
+        <w:commentReference w:id="10"/>
+      </w:r>
+      <w:r>
+        <w:t>)</w:t>
       </w:r>
     </w:p>
     <w:p>
@@ -436,7 +559,18 @@
         </w:numPr>
       </w:pPr>
       <w:r>
-        <w:t>Returning users log in?</w:t>
+        <w:t>Returning users log</w:t>
+      </w:r>
+      <w:commentRangeStart w:id="11"/>
+      <w:r>
+        <w:t xml:space="preserve"> in</w:t>
+      </w:r>
+      <w:commentRangeEnd w:id="11"/>
+      <w:r>
+        <w:rPr>
+          <w:rStyle w:val="CommentReference"/>
+        </w:rPr>
+        <w:commentReference w:id="11"/>
       </w:r>
     </w:p>
     <w:p>
@@ -447,8 +581,17 @@
           <w:numId w:val="4"/>
         </w:numPr>
       </w:pPr>
-      <w:r>
+      <w:commentRangeStart w:id="12"/>
+      <w:r>
+        <w:lastRenderedPageBreak/>
         <w:t>Basket for buying from multiple events at a time</w:t>
+      </w:r>
+      <w:commentRangeEnd w:id="12"/>
+      <w:r>
+        <w:rPr>
+          <w:rStyle w:val="CommentReference"/>
+        </w:rPr>
+        <w:commentReference w:id="12"/>
       </w:r>
     </w:p>
     <w:p>
@@ -460,7 +603,6 @@
         </w:numPr>
       </w:pPr>
       <w:r>
-        <w:lastRenderedPageBreak/>
         <w:t>Centralised front-page for advertising multiple events?</w:t>
       </w:r>
     </w:p>
@@ -472,6 +614,241 @@
     </w:sectPr>
   </w:body>
 </w:document>
+</file>
+
+<file path=word/comments.xml><?xml version="1.0" encoding="utf-8"?>
+<w:comments xmlns:ve="http://schemas.openxmlformats.org/markup-compatibility/2006" xmlns:o="urn:schemas-microsoft-com:office:office" xmlns:r="http://schemas.openxmlformats.org/officeDocument/2006/relationships" xmlns:m="http://schemas.openxmlformats.org/officeDocument/2006/math" xmlns:v="urn:schemas-microsoft-com:vml" xmlns:wp="http://schemas.openxmlformats.org/drawingml/2006/wordprocessingDrawing" xmlns:w10="urn:schemas-microsoft-com:office:word" xmlns:w="http://schemas.openxmlformats.org/wordprocessingml/2006/main" xmlns:wne="http://schemas.microsoft.com/office/word/2006/wordml">
+  <w:comment w:id="0" w:author="Mike" w:date="2011-11-17T13:28:00Z" w:initials="M">
+    <w:p>
+      <w:pPr>
+        <w:pStyle w:val="CommentText"/>
+      </w:pPr>
+      <w:r>
+        <w:rPr>
+          <w:rStyle w:val="CommentReference"/>
+        </w:rPr>
+        <w:annotationRef/>
+      </w:r>
+      <w:r>
+        <w:t>Assume you mean a fully functional login system - with email verification and possibly CAPTCHA</w:t>
+      </w:r>
+    </w:p>
+  </w:comment>
+  <w:comment w:id="1" w:author="Mike" w:date="2011-11-17T13:28:00Z" w:initials="M">
+    <w:p>
+      <w:pPr>
+        <w:pStyle w:val="CommentText"/>
+      </w:pPr>
+      <w:r>
+        <w:rPr>
+          <w:rStyle w:val="CommentReference"/>
+        </w:rPr>
+        <w:annotationRef/>
+      </w:r>
+      <w:r>
+        <w:t>Our branding, or theirs?</w:t>
+      </w:r>
+    </w:p>
+  </w:comment>
+  <w:comment w:id="2" w:author="Mike" w:date="2011-11-17T13:33:00Z" w:initials="M">
+    <w:p>
+      <w:pPr>
+        <w:pStyle w:val="CommentText"/>
+      </w:pPr>
+      <w:r>
+        <w:rPr>
+          <w:rStyle w:val="CommentReference"/>
+        </w:rPr>
+        <w:annotationRef/>
+      </w:r>
+      <w:r>
+        <w:t>See M5</w:t>
+      </w:r>
+    </w:p>
+  </w:comment>
+  <w:comment w:id="3" w:author="Mike" w:date="2011-11-17T13:30:00Z" w:initials="M">
+    <w:p>
+      <w:pPr>
+        <w:pStyle w:val="CommentText"/>
+      </w:pPr>
+      <w:r>
+        <w:rPr>
+          <w:rStyle w:val="CommentReference"/>
+        </w:rPr>
+        <w:annotationRef/>
+      </w:r>
+      <w:r>
+        <w:t>Re: M2 - duplicate branding here?</w:t>
+      </w:r>
+    </w:p>
+  </w:comment>
+  <w:comment w:id="4" w:author="Mike" w:date="2011-11-17T13:29:00Z" w:initials="M">
+    <w:p>
+      <w:pPr>
+        <w:pStyle w:val="CommentText"/>
+      </w:pPr>
+      <w:r>
+        <w:rPr>
+          <w:rStyle w:val="CommentReference"/>
+        </w:rPr>
+        <w:annotationRef/>
+      </w:r>
+      <w:r>
+        <w:t>Duplicate specification</w:t>
+      </w:r>
+    </w:p>
+  </w:comment>
+  <w:comment w:id="5" w:author="Mike" w:date="2011-11-17T13:31:00Z" w:initials="M">
+    <w:p>
+      <w:pPr>
+        <w:pStyle w:val="CommentText"/>
+      </w:pPr>
+      <w:r>
+        <w:rPr>
+          <w:rStyle w:val="CommentReference"/>
+        </w:rPr>
+        <w:annotationRef/>
+      </w:r>
+      <w:r>
+        <w:t>This totally needs to be under its own title - what you're asking for is huge.</w:t>
+      </w:r>
+    </w:p>
+  </w:comment>
+  <w:comment w:id="6" w:author="Mike" w:date="2011-11-17T13:35:00Z" w:initials="M">
+    <w:p>
+      <w:pPr>
+        <w:pStyle w:val="CommentText"/>
+      </w:pPr>
+      <w:r>
+        <w:rPr>
+          <w:rStyle w:val="CommentReference"/>
+        </w:rPr>
+        <w:annotationRef/>
+      </w:r>
+      <w:r>
+        <w:t>"Results"? Do you mean something like "Things we need to handle on sale of tickets"</w:t>
+      </w:r>
+    </w:p>
+  </w:comment>
+  <w:comment w:id="7" w:author="Mike" w:date="2011-11-17T13:35:00Z" w:initials="M">
+    <w:p>
+      <w:pPr>
+        <w:pStyle w:val="CommentText"/>
+      </w:pPr>
+      <w:r>
+        <w:rPr>
+          <w:rStyle w:val="CommentReference"/>
+        </w:rPr>
+        <w:annotationRef/>
+      </w:r>
+      <w:r>
+        <w:t>Approved.</w:t>
+      </w:r>
+    </w:p>
+  </w:comment>
+  <w:comment w:id="8" w:author="Mike" w:date="2011-11-17T13:36:00Z" w:initials="M">
+    <w:p>
+      <w:pPr>
+        <w:pStyle w:val="CommentText"/>
+      </w:pPr>
+      <w:r>
+        <w:rPr>
+          <w:rStyle w:val="CommentReference"/>
+        </w:rPr>
+        <w:annotationRef/>
+      </w:r>
+      <w:r>
+        <w:t xml:space="preserve">Nice - but we'll </w:t>
+      </w:r>
+      <w:r>
+        <w:t>have to be careful and allow opting out of certain emails (</w:t>
+      </w:r>
+      <w:proofErr w:type="spellStart"/>
+      <w:r>
+        <w:t>ie</w:t>
+      </w:r>
+      <w:proofErr w:type="spellEnd"/>
+      <w:r>
+        <w:t>: future promotions, etc) (legality)</w:t>
+      </w:r>
+    </w:p>
+  </w:comment>
+  <w:comment w:id="9" w:author="Mike" w:date="2011-11-17T13:32:00Z" w:initials="M">
+    <w:p>
+      <w:pPr>
+        <w:pStyle w:val="CommentText"/>
+      </w:pPr>
+      <w:r>
+        <w:rPr>
+          <w:rStyle w:val="CommentReference"/>
+        </w:rPr>
+        <w:annotationRef/>
+      </w:r>
+      <w:r>
+        <w:t>Changed from 'Customer' to remove ambiguity.</w:t>
+      </w:r>
+    </w:p>
+  </w:comment>
+  <w:comment w:id="10" w:author="Mike" w:date="2011-11-17T13:33:00Z" w:initials="M">
+    <w:p>
+      <w:pPr>
+        <w:pStyle w:val="CommentText"/>
+      </w:pPr>
+      <w:r>
+        <w:rPr>
+          <w:rStyle w:val="CommentReference"/>
+        </w:rPr>
+        <w:annotationRef/>
+      </w:r>
+      <w:r>
+        <w:t>(</w:t>
+      </w:r>
+      <w:proofErr w:type="spellStart"/>
+      <w:r>
+        <w:t>ie</w:t>
+      </w:r>
+      <w:proofErr w:type="spellEnd"/>
+      <w:r>
+        <w:t>: restricted to "ticketing by us" as a teensy link somewhere on the page)</w:t>
+      </w:r>
+    </w:p>
+  </w:comment>
+  <w:comment w:id="11" w:author="Mike" w:date="2011-11-17T13:38:00Z" w:initials="M">
+    <w:p>
+      <w:pPr>
+        <w:pStyle w:val="CommentText"/>
+      </w:pPr>
+      <w:r>
+        <w:rPr>
+          <w:rStyle w:val="CommentReference"/>
+        </w:rPr>
+        <w:annotationRef/>
+      </w:r>
+      <w:r>
+        <w:t xml:space="preserve">Removed "?"- if we can store emails, all the better - think of the marketing we can offer to clients. (though, see </w:t>
+      </w:r>
+      <w:r>
+        <w:t>M9)</w:t>
+      </w:r>
+    </w:p>
+  </w:comment>
+  <w:comment w:id="12" w:author="Mike" w:date="2011-11-17T13:34:00Z" w:initials="M">
+    <w:p>
+      <w:pPr>
+        <w:pStyle w:val="CommentText"/>
+      </w:pPr>
+      <w:r>
+        <w:rPr>
+          <w:rStyle w:val="CommentReference"/>
+        </w:rPr>
+        <w:annotationRef/>
+      </w:r>
+      <w:r>
+        <w:t>Not sure this is entirely necessary.</w:t>
+      </w:r>
+    </w:p>
+  </w:comment>
+</w:comments>
 </file>
 
 <file path=word/numbering.xml><?xml version="1.0" encoding="utf-8"?>
@@ -1691,6 +2068,98 @@
     <w:pPr>
       <w:outlineLvl w:val="9"/>
     </w:pPr>
+  </w:style>
+  <w:style w:type="character" w:styleId="CommentReference">
+    <w:name w:val="annotation reference"/>
+    <w:basedOn w:val="DefaultParagraphFont"/>
+    <w:uiPriority w:val="99"/>
+    <w:semiHidden/>
+    <w:unhideWhenUsed/>
+    <w:rsid w:val="005555B2"/>
+    <w:rPr>
+      <w:sz w:val="16"/>
+      <w:szCs w:val="16"/>
+    </w:rPr>
+  </w:style>
+  <w:style w:type="paragraph" w:styleId="CommentText">
+    <w:name w:val="annotation text"/>
+    <w:basedOn w:val="Normal"/>
+    <w:link w:val="CommentTextChar"/>
+    <w:uiPriority w:val="99"/>
+    <w:semiHidden/>
+    <w:unhideWhenUsed/>
+    <w:rsid w:val="005555B2"/>
+    <w:rPr>
+      <w:sz w:val="20"/>
+      <w:szCs w:val="20"/>
+    </w:rPr>
+  </w:style>
+  <w:style w:type="character" w:customStyle="1" w:styleId="CommentTextChar">
+    <w:name w:val="Comment Text Char"/>
+    <w:basedOn w:val="DefaultParagraphFont"/>
+    <w:link w:val="CommentText"/>
+    <w:uiPriority w:val="99"/>
+    <w:semiHidden/>
+    <w:rsid w:val="005555B2"/>
+    <w:rPr>
+      <w:sz w:val="20"/>
+      <w:szCs w:val="20"/>
+      <w:lang w:val="en-GB"/>
+    </w:rPr>
+  </w:style>
+  <w:style w:type="paragraph" w:styleId="CommentSubject">
+    <w:name w:val="annotation subject"/>
+    <w:basedOn w:val="CommentText"/>
+    <w:next w:val="CommentText"/>
+    <w:link w:val="CommentSubjectChar"/>
+    <w:uiPriority w:val="99"/>
+    <w:semiHidden/>
+    <w:unhideWhenUsed/>
+    <w:rsid w:val="005555B2"/>
+    <w:rPr>
+      <w:b/>
+      <w:bCs/>
+    </w:rPr>
+  </w:style>
+  <w:style w:type="character" w:customStyle="1" w:styleId="CommentSubjectChar">
+    <w:name w:val="Comment Subject Char"/>
+    <w:basedOn w:val="CommentTextChar"/>
+    <w:link w:val="CommentSubject"/>
+    <w:uiPriority w:val="99"/>
+    <w:semiHidden/>
+    <w:rsid w:val="005555B2"/>
+    <w:rPr>
+      <w:b/>
+      <w:bCs/>
+    </w:rPr>
+  </w:style>
+  <w:style w:type="paragraph" w:styleId="BalloonText">
+    <w:name w:val="Balloon Text"/>
+    <w:basedOn w:val="Normal"/>
+    <w:link w:val="BalloonTextChar"/>
+    <w:uiPriority w:val="99"/>
+    <w:semiHidden/>
+    <w:unhideWhenUsed/>
+    <w:rsid w:val="005555B2"/>
+    <w:rPr>
+      <w:rFonts w:ascii="Tahoma" w:hAnsi="Tahoma" w:cs="Tahoma"/>
+      <w:sz w:val="16"/>
+      <w:szCs w:val="16"/>
+    </w:rPr>
+  </w:style>
+  <w:style w:type="character" w:customStyle="1" w:styleId="BalloonTextChar">
+    <w:name w:val="Balloon Text Char"/>
+    <w:basedOn w:val="DefaultParagraphFont"/>
+    <w:link w:val="BalloonText"/>
+    <w:uiPriority w:val="99"/>
+    <w:semiHidden/>
+    <w:rsid w:val="005555B2"/>
+    <w:rPr>
+      <w:rFonts w:ascii="Tahoma" w:hAnsi="Tahoma" w:cs="Tahoma"/>
+      <w:sz w:val="16"/>
+      <w:szCs w:val="16"/>
+      <w:lang w:val="en-GB"/>
+    </w:rPr>
   </w:style>
 </w:styles>
 </file>

</xml_diff>